<commit_message>
4150 PS 5 - Fixed flawed algorithm in Q3b
</commit_message>
<xml_diff>
--- a/cs4150/ps5/4150_ps5.docx
+++ b/cs4150/ps5/4150_ps5.docx
@@ -1397,7 +1397,10 @@
       </w:r>
       <w:proofErr w:type="spellEnd"/>
       <w:r>
-        <w:t>. We can check whether two rectangles r and s share a common point by evaluating this: (</w:t>
+        <w:t xml:space="preserve">. We can check whether two rectangles r and s share a common point by evaluating this: </w:t>
+      </w:r>
+      <w:r>
+        <w:t>“</w:t>
       </w:r>
       <w:proofErr w:type="spellStart"/>
       <w:r>
@@ -1493,7 +1496,10 @@
       </w:r>
       <w:proofErr w:type="spellEnd"/>
       <w:r>
-        <w:t>).</w:t>
+        <w:t>”</w:t>
+      </w:r>
+      <w:r>
+        <w:t>.</w:t>
       </w:r>
     </w:p>
     <w:p>
@@ -1724,27 +1730,115 @@
     <w:p/>
     <w:p>
       <w:r>
-        <w:t xml:space="preserve">b. </w:t>
-      </w:r>
-      <w:r>
-        <w:t>For each pair of rectangles (r, s) that share</w:t>
-      </w:r>
-      <w:r>
-        <w:t>s</w:t>
-      </w:r>
-      <w:r>
-        <w:t xml:space="preserve"> a common point (which can be found in O(n^2) time as described above)</w:t>
-      </w:r>
-      <w:r>
-        <w:t xml:space="preserve">, count how many rectangles other than r and s share a common point with both r and s. Record the maximum count ever reached in that process. If there </w:t>
-      </w:r>
-      <w:proofErr w:type="gramStart"/>
-      <w:r>
-        <w:t>isn’t</w:t>
-      </w:r>
-      <w:proofErr w:type="gramEnd"/>
-      <w:r>
-        <w:t xml:space="preserve"> a pair that shares a common point in the first place, that maximum count shall be -1. If that maximum count is at least k – 2, output “yes;” otherwise, output “no.” This algorithm has running time of O(n^3).</w:t>
+        <w:t>b.</w:t>
+      </w:r>
+      <w:r>
+        <w:t xml:space="preserve"> </w:t>
+      </w:r>
+      <w:r>
+        <w:t>For each pair of rectangles (r, s) in R, count how many rectangles contain the point (</w:t>
+      </w:r>
+      <w:proofErr w:type="spellStart"/>
+      <w:r>
+        <w:t>r.x</w:t>
+      </w:r>
+      <w:proofErr w:type="spellEnd"/>
+      <w:r>
+        <w:t xml:space="preserve">, </w:t>
+      </w:r>
+      <w:proofErr w:type="spellStart"/>
+      <w:r>
+        <w:t>s.y</w:t>
+      </w:r>
+      <w:proofErr w:type="spellEnd"/>
+      <w:r>
+        <w:t>). We can check whether a rectangle t contains a point p by evaluating this: “</w:t>
+      </w:r>
+      <w:proofErr w:type="spellStart"/>
+      <w:r>
+        <w:t>t.x</w:t>
+      </w:r>
+      <w:proofErr w:type="spellEnd"/>
+      <w:r>
+        <w:t xml:space="preserve"> &lt;= </w:t>
+      </w:r>
+      <w:proofErr w:type="spellStart"/>
+      <w:r>
+        <w:t>p.x</w:t>
+      </w:r>
+      <w:proofErr w:type="spellEnd"/>
+      <w:r>
+        <w:t xml:space="preserve"> &amp;&amp; </w:t>
+      </w:r>
+      <w:proofErr w:type="spellStart"/>
+      <w:r>
+        <w:t>t.x</w:t>
+      </w:r>
+      <w:proofErr w:type="spellEnd"/>
+      <w:r>
+        <w:t xml:space="preserve"> + </w:t>
+      </w:r>
+      <w:proofErr w:type="spellStart"/>
+      <w:r>
+        <w:t>t.width</w:t>
+      </w:r>
+      <w:proofErr w:type="spellEnd"/>
+      <w:r>
+        <w:t xml:space="preserve"> &gt;= </w:t>
+      </w:r>
+      <w:proofErr w:type="spellStart"/>
+      <w:r>
+        <w:t>p.x</w:t>
+      </w:r>
+      <w:proofErr w:type="spellEnd"/>
+      <w:r>
+        <w:t xml:space="preserve"> &amp;&amp; </w:t>
+      </w:r>
+      <w:proofErr w:type="spellStart"/>
+      <w:r>
+        <w:t>t.y</w:t>
+      </w:r>
+      <w:proofErr w:type="spellEnd"/>
+      <w:r>
+        <w:t xml:space="preserve"> &lt;= </w:t>
+      </w:r>
+      <w:proofErr w:type="spellStart"/>
+      <w:r>
+        <w:t>p.y</w:t>
+      </w:r>
+      <w:proofErr w:type="spellEnd"/>
+      <w:r>
+        <w:t xml:space="preserve"> &amp;&amp; </w:t>
+      </w:r>
+      <w:proofErr w:type="spellStart"/>
+      <w:r>
+        <w:t>t.y</w:t>
+      </w:r>
+      <w:proofErr w:type="spellEnd"/>
+      <w:r>
+        <w:t xml:space="preserve"> + </w:t>
+      </w:r>
+      <w:proofErr w:type="spellStart"/>
+      <w:r>
+        <w:t>t.height</w:t>
+      </w:r>
+      <w:proofErr w:type="spellEnd"/>
+      <w:r>
+        <w:t xml:space="preserve"> &gt;= </w:t>
+      </w:r>
+      <w:proofErr w:type="spellStart"/>
+      <w:r>
+        <w:t>p.y</w:t>
+      </w:r>
+      <w:proofErr w:type="spellEnd"/>
+      <w:r>
+        <w:t>”. Record the maximum count ever reached in that process. O</w:t>
+      </w:r>
+      <w:r>
+        <w:t>utput “yes” if that maximum count is at least k, or “no” otherwise.</w:t>
+      </w:r>
+      <w:r>
+        <w:t xml:space="preserve"> This algorithm has running time of O(n^3): O(n^2) for going over all pairs of rectangles, and O(n) for going over all rectangles to count the containments.</w:t>
       </w:r>
     </w:p>
     <w:p/>

</xml_diff>